<commit_message>
Document corrections for review
</commit_message>
<xml_diff>
--- a/doc/Svilpe_Lauma_LS16043.docx
+++ b/doc/Svilpe_Lauma_LS16043.docx
@@ -547,7 +547,7 @@
       <w:pPr>
         <w:pStyle w:val="TOC1"/>
         <w:tabs>
-          <w:tab w:val="right" w:leader="dot" w:pos="9016"/>
+          <w:tab w:val="right" w:leader="dot" w:pos="9061"/>
         </w:tabs>
         <w:spacing w:line="360" w:lineRule="auto"/>
         <w:rPr>
@@ -567,7 +567,7 @@
       <w:r>
         <w:fldChar w:fldCharType="separate"/>
       </w:r>
-      <w:hyperlink w:anchor="_Toc38612652" w:history="1">
+      <w:hyperlink w:anchor="_Toc38621734" w:history="1">
         <w:r>
           <w:rPr>
             <w:rStyle w:val="Hyperlink"/>
@@ -595,7 +595,7 @@
             <w:noProof/>
             <w:webHidden/>
           </w:rPr>
-          <w:instrText xml:space="preserve"> PAGEREF _Toc38612652 \h </w:instrText>
+          <w:instrText xml:space="preserve"> PAGEREF _Toc38621734 \h </w:instrText>
         </w:r>
         <w:r>
           <w:rPr>
@@ -631,8 +631,9 @@
         <w:pStyle w:val="TOC1"/>
         <w:tabs>
           <w:tab w:val="left" w:pos="440"/>
-          <w:tab w:val="right" w:leader="dot" w:pos="9016"/>
+          <w:tab w:val="right" w:leader="dot" w:pos="9061"/>
         </w:tabs>
+        <w:spacing w:line="360" w:lineRule="auto"/>
         <w:rPr>
           <w:rFonts w:asciiTheme="minorHAnsi" w:eastAsiaTheme="minorEastAsia" w:hAnsiTheme="minorHAnsi" w:cstheme="minorBidi"/>
           <w:noProof/>
@@ -641,7 +642,7 @@
           <w:lang w:val="en-US" w:eastAsia="en-US"/>
         </w:rPr>
       </w:pPr>
-      <w:hyperlink w:anchor="_Toc38612653" w:history="1">
+      <w:hyperlink w:anchor="_Toc38621735" w:history="1">
         <w:r>
           <w:rPr>
             <w:rStyle w:val="Hyperlink"/>
@@ -687,7 +688,7 @@
             <w:noProof/>
             <w:webHidden/>
           </w:rPr>
-          <w:instrText xml:space="preserve"> PAGEREF _Toc38612653 \h </w:instrText>
+          <w:instrText xml:space="preserve"> PAGEREF _Toc38621735 \h </w:instrText>
         </w:r>
         <w:r>
           <w:rPr>
@@ -723,8 +724,9 @@
         <w:pStyle w:val="TOC1"/>
         <w:tabs>
           <w:tab w:val="left" w:pos="440"/>
-          <w:tab w:val="right" w:leader="dot" w:pos="9016"/>
+          <w:tab w:val="right" w:leader="dot" w:pos="9061"/>
         </w:tabs>
+        <w:spacing w:line="360" w:lineRule="auto"/>
         <w:rPr>
           <w:rFonts w:asciiTheme="minorHAnsi" w:eastAsiaTheme="minorEastAsia" w:hAnsiTheme="minorHAnsi" w:cstheme="minorBidi"/>
           <w:noProof/>
@@ -733,7 +735,7 @@
           <w:lang w:val="en-US" w:eastAsia="en-US"/>
         </w:rPr>
       </w:pPr>
-      <w:hyperlink w:anchor="_Toc38612654" w:history="1">
+      <w:hyperlink w:anchor="_Toc38621736" w:history="1">
         <w:r>
           <w:rPr>
             <w:rStyle w:val="Hyperlink"/>
@@ -779,7 +781,7 @@
             <w:noProof/>
             <w:webHidden/>
           </w:rPr>
-          <w:instrText xml:space="preserve"> PAGEREF _Toc38612654 \h </w:instrText>
+          <w:instrText xml:space="preserve"> PAGEREF _Toc38621736 \h </w:instrText>
         </w:r>
         <w:r>
           <w:rPr>
@@ -815,8 +817,9 @@
         <w:pStyle w:val="TOC2"/>
         <w:tabs>
           <w:tab w:val="left" w:pos="880"/>
-          <w:tab w:val="right" w:leader="dot" w:pos="9016"/>
+          <w:tab w:val="right" w:leader="dot" w:pos="9061"/>
         </w:tabs>
+        <w:spacing w:line="360" w:lineRule="auto"/>
         <w:rPr>
           <w:rFonts w:asciiTheme="minorHAnsi" w:eastAsiaTheme="minorEastAsia" w:hAnsiTheme="minorHAnsi" w:cstheme="minorBidi"/>
           <w:noProof/>
@@ -825,7 +828,7 @@
           <w:lang w:val="en-US" w:eastAsia="en-US"/>
         </w:rPr>
       </w:pPr>
-      <w:hyperlink w:anchor="_Toc38612655" w:history="1">
+      <w:hyperlink w:anchor="_Toc38621737" w:history="1">
         <w:r>
           <w:rPr>
             <w:rStyle w:val="Hyperlink"/>
@@ -871,7 +874,7 @@
             <w:noProof/>
             <w:webHidden/>
           </w:rPr>
-          <w:instrText xml:space="preserve"> PAGEREF _Toc38612655 \h </w:instrText>
+          <w:instrText xml:space="preserve"> PAGEREF _Toc38621737 \h </w:instrText>
         </w:r>
         <w:r>
           <w:rPr>
@@ -907,8 +910,9 @@
         <w:pStyle w:val="TOC2"/>
         <w:tabs>
           <w:tab w:val="left" w:pos="1100"/>
-          <w:tab w:val="right" w:leader="dot" w:pos="9016"/>
+          <w:tab w:val="right" w:leader="dot" w:pos="9061"/>
         </w:tabs>
+        <w:spacing w:line="360" w:lineRule="auto"/>
         <w:rPr>
           <w:rFonts w:asciiTheme="minorHAnsi" w:eastAsiaTheme="minorEastAsia" w:hAnsiTheme="minorHAnsi" w:cstheme="minorBidi"/>
           <w:noProof/>
@@ -917,7 +921,7 @@
           <w:lang w:val="en-US" w:eastAsia="en-US"/>
         </w:rPr>
       </w:pPr>
-      <w:hyperlink w:anchor="_Toc38612656" w:history="1">
+      <w:hyperlink w:anchor="_Toc38621738" w:history="1">
         <w:r>
           <w:rPr>
             <w:rStyle w:val="Hyperlink"/>
@@ -963,7 +967,7 @@
             <w:noProof/>
             <w:webHidden/>
           </w:rPr>
-          <w:instrText xml:space="preserve"> PAGEREF _Toc38612656 \h </w:instrText>
+          <w:instrText xml:space="preserve"> PAGEREF _Toc38621738 \h </w:instrText>
         </w:r>
         <w:r>
           <w:rPr>
@@ -999,8 +1003,9 @@
         <w:pStyle w:val="TOC2"/>
         <w:tabs>
           <w:tab w:val="left" w:pos="1100"/>
-          <w:tab w:val="right" w:leader="dot" w:pos="9016"/>
+          <w:tab w:val="right" w:leader="dot" w:pos="9061"/>
         </w:tabs>
+        <w:spacing w:line="360" w:lineRule="auto"/>
         <w:rPr>
           <w:rFonts w:asciiTheme="minorHAnsi" w:eastAsiaTheme="minorEastAsia" w:hAnsiTheme="minorHAnsi" w:cstheme="minorBidi"/>
           <w:noProof/>
@@ -1009,7 +1014,7 @@
           <w:lang w:val="en-US" w:eastAsia="en-US"/>
         </w:rPr>
       </w:pPr>
-      <w:hyperlink w:anchor="_Toc38612657" w:history="1">
+      <w:hyperlink w:anchor="_Toc38621739" w:history="1">
         <w:r>
           <w:rPr>
             <w:rStyle w:val="Hyperlink"/>
@@ -1055,7 +1060,7 @@
             <w:noProof/>
             <w:webHidden/>
           </w:rPr>
-          <w:instrText xml:space="preserve"> PAGEREF _Toc38612657 \h </w:instrText>
+          <w:instrText xml:space="preserve"> PAGEREF _Toc38621739 \h </w:instrText>
         </w:r>
         <w:r>
           <w:rPr>
@@ -1091,8 +1096,9 @@
         <w:pStyle w:val="TOC2"/>
         <w:tabs>
           <w:tab w:val="left" w:pos="1100"/>
-          <w:tab w:val="right" w:leader="dot" w:pos="9016"/>
+          <w:tab w:val="right" w:leader="dot" w:pos="9061"/>
         </w:tabs>
+        <w:spacing w:line="360" w:lineRule="auto"/>
         <w:rPr>
           <w:rFonts w:asciiTheme="minorHAnsi" w:eastAsiaTheme="minorEastAsia" w:hAnsiTheme="minorHAnsi" w:cstheme="minorBidi"/>
           <w:noProof/>
@@ -1101,7 +1107,7 @@
           <w:lang w:val="en-US" w:eastAsia="en-US"/>
         </w:rPr>
       </w:pPr>
-      <w:hyperlink w:anchor="_Toc38612658" w:history="1">
+      <w:hyperlink w:anchor="_Toc38621740" w:history="1">
         <w:r>
           <w:rPr>
             <w:rStyle w:val="Hyperlink"/>
@@ -1147,7 +1153,7 @@
             <w:noProof/>
             <w:webHidden/>
           </w:rPr>
-          <w:instrText xml:space="preserve"> PAGEREF _Toc38612658 \h </w:instrText>
+          <w:instrText xml:space="preserve"> PAGEREF _Toc38621740 \h </w:instrText>
         </w:r>
         <w:r>
           <w:rPr>
@@ -1183,8 +1189,9 @@
         <w:pStyle w:val="TOC2"/>
         <w:tabs>
           <w:tab w:val="left" w:pos="880"/>
-          <w:tab w:val="right" w:leader="dot" w:pos="9016"/>
+          <w:tab w:val="right" w:leader="dot" w:pos="9061"/>
         </w:tabs>
+        <w:spacing w:line="360" w:lineRule="auto"/>
         <w:rPr>
           <w:rFonts w:asciiTheme="minorHAnsi" w:eastAsiaTheme="minorEastAsia" w:hAnsiTheme="minorHAnsi" w:cstheme="minorBidi"/>
           <w:noProof/>
@@ -1193,7 +1200,7 @@
           <w:lang w:val="en-US" w:eastAsia="en-US"/>
         </w:rPr>
       </w:pPr>
-      <w:hyperlink w:anchor="_Toc38612659" w:history="1">
+      <w:hyperlink w:anchor="_Toc38621741" w:history="1">
         <w:r>
           <w:rPr>
             <w:rStyle w:val="Hyperlink"/>
@@ -1239,7 +1246,7 @@
             <w:noProof/>
             <w:webHidden/>
           </w:rPr>
-          <w:instrText xml:space="preserve"> PAGEREF _Toc38612659 \h </w:instrText>
+          <w:instrText xml:space="preserve"> PAGEREF _Toc38621741 \h </w:instrText>
         </w:r>
         <w:r>
           <w:rPr>
@@ -1275,8 +1282,9 @@
         <w:pStyle w:val="TOC2"/>
         <w:tabs>
           <w:tab w:val="left" w:pos="1100"/>
-          <w:tab w:val="right" w:leader="dot" w:pos="9016"/>
+          <w:tab w:val="right" w:leader="dot" w:pos="9061"/>
         </w:tabs>
+        <w:spacing w:line="360" w:lineRule="auto"/>
         <w:rPr>
           <w:rFonts w:asciiTheme="minorHAnsi" w:eastAsiaTheme="minorEastAsia" w:hAnsiTheme="minorHAnsi" w:cstheme="minorBidi"/>
           <w:noProof/>
@@ -1285,7 +1293,7 @@
           <w:lang w:val="en-US" w:eastAsia="en-US"/>
         </w:rPr>
       </w:pPr>
-      <w:hyperlink w:anchor="_Toc38612660" w:history="1">
+      <w:hyperlink w:anchor="_Toc38621742" w:history="1">
         <w:r>
           <w:rPr>
             <w:rStyle w:val="Hyperlink"/>
@@ -1331,7 +1339,7 @@
             <w:noProof/>
             <w:webHidden/>
           </w:rPr>
-          <w:instrText xml:space="preserve"> PAGEREF _Toc38612660 \h </w:instrText>
+          <w:instrText xml:space="preserve"> PAGEREF _Toc38621742 \h </w:instrText>
         </w:r>
         <w:r>
           <w:rPr>
@@ -1367,8 +1375,9 @@
         <w:pStyle w:val="TOC2"/>
         <w:tabs>
           <w:tab w:val="left" w:pos="1100"/>
-          <w:tab w:val="right" w:leader="dot" w:pos="9016"/>
+          <w:tab w:val="right" w:leader="dot" w:pos="9061"/>
         </w:tabs>
+        <w:spacing w:line="360" w:lineRule="auto"/>
         <w:rPr>
           <w:rFonts w:asciiTheme="minorHAnsi" w:eastAsiaTheme="minorEastAsia" w:hAnsiTheme="minorHAnsi" w:cstheme="minorBidi"/>
           <w:noProof/>
@@ -1377,7 +1386,7 @@
           <w:lang w:val="en-US" w:eastAsia="en-US"/>
         </w:rPr>
       </w:pPr>
-      <w:hyperlink w:anchor="_Toc38612661" w:history="1">
+      <w:hyperlink w:anchor="_Toc38621743" w:history="1">
         <w:r>
           <w:rPr>
             <w:rStyle w:val="Hyperlink"/>
@@ -1423,7 +1432,7 @@
             <w:noProof/>
             <w:webHidden/>
           </w:rPr>
-          <w:instrText xml:space="preserve"> PAGEREF _Toc38612661 \h </w:instrText>
+          <w:instrText xml:space="preserve"> PAGEREF _Toc38621743 \h </w:instrText>
         </w:r>
         <w:r>
           <w:rPr>
@@ -1459,8 +1468,9 @@
         <w:pStyle w:val="TOC2"/>
         <w:tabs>
           <w:tab w:val="left" w:pos="1100"/>
-          <w:tab w:val="right" w:leader="dot" w:pos="9016"/>
+          <w:tab w:val="right" w:leader="dot" w:pos="9061"/>
         </w:tabs>
+        <w:spacing w:line="360" w:lineRule="auto"/>
         <w:rPr>
           <w:rFonts w:asciiTheme="minorHAnsi" w:eastAsiaTheme="minorEastAsia" w:hAnsiTheme="minorHAnsi" w:cstheme="minorBidi"/>
           <w:noProof/>
@@ -1469,7 +1479,7 @@
           <w:lang w:val="en-US" w:eastAsia="en-US"/>
         </w:rPr>
       </w:pPr>
-      <w:hyperlink w:anchor="_Toc38612662" w:history="1">
+      <w:hyperlink w:anchor="_Toc38621744" w:history="1">
         <w:r>
           <w:rPr>
             <w:rStyle w:val="Hyperlink"/>
@@ -1515,7 +1525,7 @@
             <w:noProof/>
             <w:webHidden/>
           </w:rPr>
-          <w:instrText xml:space="preserve"> PAGEREF _Toc38612662 \h </w:instrText>
+          <w:instrText xml:space="preserve"> PAGEREF _Toc38621744 \h </w:instrText>
         </w:r>
         <w:r>
           <w:rPr>
@@ -1551,8 +1561,9 @@
         <w:pStyle w:val="TOC2"/>
         <w:tabs>
           <w:tab w:val="left" w:pos="1100"/>
-          <w:tab w:val="right" w:leader="dot" w:pos="9016"/>
+          <w:tab w:val="right" w:leader="dot" w:pos="9061"/>
         </w:tabs>
+        <w:spacing w:line="360" w:lineRule="auto"/>
         <w:rPr>
           <w:rFonts w:asciiTheme="minorHAnsi" w:eastAsiaTheme="minorEastAsia" w:hAnsiTheme="minorHAnsi" w:cstheme="minorBidi"/>
           <w:noProof/>
@@ -1561,7 +1572,7 @@
           <w:lang w:val="en-US" w:eastAsia="en-US"/>
         </w:rPr>
       </w:pPr>
-      <w:hyperlink w:anchor="_Toc38612663" w:history="1">
+      <w:hyperlink w:anchor="_Toc38621745" w:history="1">
         <w:r>
           <w:rPr>
             <w:rStyle w:val="Hyperlink"/>
@@ -1607,7 +1618,7 @@
             <w:noProof/>
             <w:webHidden/>
           </w:rPr>
-          <w:instrText xml:space="preserve"> PAGEREF _Toc38612663 \h </w:instrText>
+          <w:instrText xml:space="preserve"> PAGEREF _Toc38621745 \h </w:instrText>
         </w:r>
         <w:r>
           <w:rPr>
@@ -1643,8 +1654,9 @@
         <w:pStyle w:val="TOC2"/>
         <w:tabs>
           <w:tab w:val="left" w:pos="1100"/>
-          <w:tab w:val="right" w:leader="dot" w:pos="9016"/>
+          <w:tab w:val="right" w:leader="dot" w:pos="9061"/>
         </w:tabs>
+        <w:spacing w:line="360" w:lineRule="auto"/>
         <w:rPr>
           <w:rFonts w:asciiTheme="minorHAnsi" w:eastAsiaTheme="minorEastAsia" w:hAnsiTheme="minorHAnsi" w:cstheme="minorBidi"/>
           <w:noProof/>
@@ -1653,7 +1665,7 @@
           <w:lang w:val="en-US" w:eastAsia="en-US"/>
         </w:rPr>
       </w:pPr>
-      <w:hyperlink w:anchor="_Toc38612664" w:history="1">
+      <w:hyperlink w:anchor="_Toc38621746" w:history="1">
         <w:r>
           <w:rPr>
             <w:rStyle w:val="Hyperlink"/>
@@ -1699,7 +1711,7 @@
             <w:noProof/>
             <w:webHidden/>
           </w:rPr>
-          <w:instrText xml:space="preserve"> PAGEREF _Toc38612664 \h </w:instrText>
+          <w:instrText xml:space="preserve"> PAGEREF _Toc38621746 \h </w:instrText>
         </w:r>
         <w:r>
           <w:rPr>
@@ -1735,8 +1747,9 @@
         <w:pStyle w:val="TOC2"/>
         <w:tabs>
           <w:tab w:val="left" w:pos="1100"/>
-          <w:tab w:val="right" w:leader="dot" w:pos="9016"/>
+          <w:tab w:val="right" w:leader="dot" w:pos="9061"/>
         </w:tabs>
+        <w:spacing w:line="360" w:lineRule="auto"/>
         <w:rPr>
           <w:rFonts w:asciiTheme="minorHAnsi" w:eastAsiaTheme="minorEastAsia" w:hAnsiTheme="minorHAnsi" w:cstheme="minorBidi"/>
           <w:noProof/>
@@ -1745,7 +1758,7 @@
           <w:lang w:val="en-US" w:eastAsia="en-US"/>
         </w:rPr>
       </w:pPr>
-      <w:hyperlink w:anchor="_Toc38612665" w:history="1">
+      <w:hyperlink w:anchor="_Toc38621747" w:history="1">
         <w:r>
           <w:rPr>
             <w:rStyle w:val="Hyperlink"/>
@@ -1791,7 +1804,7 @@
             <w:noProof/>
             <w:webHidden/>
           </w:rPr>
-          <w:instrText xml:space="preserve"> PAGEREF _Toc38612665 \h </w:instrText>
+          <w:instrText xml:space="preserve"> PAGEREF _Toc38621747 \h </w:instrText>
         </w:r>
         <w:r>
           <w:rPr>
@@ -1827,8 +1840,9 @@
         <w:pStyle w:val="TOC2"/>
         <w:tabs>
           <w:tab w:val="left" w:pos="1100"/>
-          <w:tab w:val="right" w:leader="dot" w:pos="9016"/>
+          <w:tab w:val="right" w:leader="dot" w:pos="9061"/>
         </w:tabs>
+        <w:spacing w:line="360" w:lineRule="auto"/>
         <w:rPr>
           <w:rFonts w:asciiTheme="minorHAnsi" w:eastAsiaTheme="minorEastAsia" w:hAnsiTheme="minorHAnsi" w:cstheme="minorBidi"/>
           <w:noProof/>
@@ -1837,7 +1851,7 @@
           <w:lang w:val="en-US" w:eastAsia="en-US"/>
         </w:rPr>
       </w:pPr>
-      <w:hyperlink w:anchor="_Toc38612666" w:history="1">
+      <w:hyperlink w:anchor="_Toc38621748" w:history="1">
         <w:r>
           <w:rPr>
             <w:rStyle w:val="Hyperlink"/>
@@ -1883,7 +1897,7 @@
             <w:noProof/>
             <w:webHidden/>
           </w:rPr>
-          <w:instrText xml:space="preserve"> PAGEREF _Toc38612666 \h </w:instrText>
+          <w:instrText xml:space="preserve"> PAGEREF _Toc38621748 \h </w:instrText>
         </w:r>
         <w:r>
           <w:rPr>
@@ -1919,8 +1933,9 @@
         <w:pStyle w:val="TOC2"/>
         <w:tabs>
           <w:tab w:val="left" w:pos="880"/>
-          <w:tab w:val="right" w:leader="dot" w:pos="9016"/>
+          <w:tab w:val="right" w:leader="dot" w:pos="9061"/>
         </w:tabs>
+        <w:spacing w:line="360" w:lineRule="auto"/>
         <w:rPr>
           <w:rFonts w:asciiTheme="minorHAnsi" w:eastAsiaTheme="minorEastAsia" w:hAnsiTheme="minorHAnsi" w:cstheme="minorBidi"/>
           <w:noProof/>
@@ -1929,7 +1944,7 @@
           <w:lang w:val="en-US" w:eastAsia="en-US"/>
         </w:rPr>
       </w:pPr>
-      <w:hyperlink w:anchor="_Toc38612667" w:history="1">
+      <w:hyperlink w:anchor="_Toc38621749" w:history="1">
         <w:r>
           <w:rPr>
             <w:rStyle w:val="Hyperlink"/>
@@ -1975,7 +1990,7 @@
             <w:noProof/>
             <w:webHidden/>
           </w:rPr>
-          <w:instrText xml:space="preserve"> PAGEREF _Toc38612667 \h </w:instrText>
+          <w:instrText xml:space="preserve"> PAGEREF _Toc38621749 \h </w:instrText>
         </w:r>
         <w:r>
           <w:rPr>
@@ -2011,8 +2026,9 @@
         <w:pStyle w:val="TOC2"/>
         <w:tabs>
           <w:tab w:val="left" w:pos="1100"/>
-          <w:tab w:val="right" w:leader="dot" w:pos="9016"/>
+          <w:tab w:val="right" w:leader="dot" w:pos="9061"/>
         </w:tabs>
+        <w:spacing w:line="360" w:lineRule="auto"/>
         <w:rPr>
           <w:rFonts w:asciiTheme="minorHAnsi" w:eastAsiaTheme="minorEastAsia" w:hAnsiTheme="minorHAnsi" w:cstheme="minorBidi"/>
           <w:noProof/>
@@ -2021,7 +2037,7 @@
           <w:lang w:val="en-US" w:eastAsia="en-US"/>
         </w:rPr>
       </w:pPr>
-      <w:hyperlink w:anchor="_Toc38612668" w:history="1">
+      <w:hyperlink w:anchor="_Toc38621750" w:history="1">
         <w:r>
           <w:rPr>
             <w:rStyle w:val="Hyperlink"/>
@@ -2067,7 +2083,7 @@
             <w:noProof/>
             <w:webHidden/>
           </w:rPr>
-          <w:instrText xml:space="preserve"> PAGEREF _Toc38612668 \h </w:instrText>
+          <w:instrText xml:space="preserve"> PAGEREF _Toc38621750 \h </w:instrText>
         </w:r>
         <w:r>
           <w:rPr>
@@ -2103,8 +2119,9 @@
         <w:pStyle w:val="TOC2"/>
         <w:tabs>
           <w:tab w:val="left" w:pos="1100"/>
-          <w:tab w:val="right" w:leader="dot" w:pos="9016"/>
+          <w:tab w:val="right" w:leader="dot" w:pos="9061"/>
         </w:tabs>
+        <w:spacing w:line="360" w:lineRule="auto"/>
         <w:rPr>
           <w:rFonts w:asciiTheme="minorHAnsi" w:eastAsiaTheme="minorEastAsia" w:hAnsiTheme="minorHAnsi" w:cstheme="minorBidi"/>
           <w:noProof/>
@@ -2113,7 +2130,7 @@
           <w:lang w:val="en-US" w:eastAsia="en-US"/>
         </w:rPr>
       </w:pPr>
-      <w:hyperlink w:anchor="_Toc38612669" w:history="1">
+      <w:hyperlink w:anchor="_Toc38621751" w:history="1">
         <w:r>
           <w:rPr>
             <w:rStyle w:val="Hyperlink"/>
@@ -2159,7 +2176,7 @@
             <w:noProof/>
             <w:webHidden/>
           </w:rPr>
-          <w:instrText xml:space="preserve"> PAGEREF _Toc38612669 \h </w:instrText>
+          <w:instrText xml:space="preserve"> PAGEREF _Toc38621751 \h </w:instrText>
         </w:r>
         <w:r>
           <w:rPr>
@@ -2195,8 +2212,9 @@
         <w:pStyle w:val="TOC2"/>
         <w:tabs>
           <w:tab w:val="left" w:pos="1100"/>
-          <w:tab w:val="right" w:leader="dot" w:pos="9016"/>
+          <w:tab w:val="right" w:leader="dot" w:pos="9061"/>
         </w:tabs>
+        <w:spacing w:line="360" w:lineRule="auto"/>
         <w:rPr>
           <w:rFonts w:asciiTheme="minorHAnsi" w:eastAsiaTheme="minorEastAsia" w:hAnsiTheme="minorHAnsi" w:cstheme="minorBidi"/>
           <w:noProof/>
@@ -2205,7 +2223,7 @@
           <w:lang w:val="en-US" w:eastAsia="en-US"/>
         </w:rPr>
       </w:pPr>
-      <w:hyperlink w:anchor="_Toc38612670" w:history="1">
+      <w:hyperlink w:anchor="_Toc38621752" w:history="1">
         <w:r>
           <w:rPr>
             <w:rStyle w:val="Hyperlink"/>
@@ -2251,7 +2269,7 @@
             <w:noProof/>
             <w:webHidden/>
           </w:rPr>
-          <w:instrText xml:space="preserve"> PAGEREF _Toc38612670 \h </w:instrText>
+          <w:instrText xml:space="preserve"> PAGEREF _Toc38621752 \h </w:instrText>
         </w:r>
         <w:r>
           <w:rPr>
@@ -2286,8 +2304,9 @@
       <w:pPr>
         <w:pStyle w:val="TOC1"/>
         <w:tabs>
-          <w:tab w:val="right" w:leader="dot" w:pos="9016"/>
+          <w:tab w:val="right" w:leader="dot" w:pos="9061"/>
         </w:tabs>
+        <w:spacing w:line="360" w:lineRule="auto"/>
         <w:rPr>
           <w:rFonts w:asciiTheme="minorHAnsi" w:eastAsiaTheme="minorEastAsia" w:hAnsiTheme="minorHAnsi" w:cstheme="minorBidi"/>
           <w:noProof/>
@@ -2296,7 +2315,7 @@
           <w:lang w:val="en-US" w:eastAsia="en-US"/>
         </w:rPr>
       </w:pPr>
-      <w:hyperlink w:anchor="_Toc38612671" w:history="1">
+      <w:hyperlink w:anchor="_Toc38621753" w:history="1">
         <w:r>
           <w:rPr>
             <w:rStyle w:val="Hyperlink"/>
@@ -2324,7 +2343,7 @@
             <w:noProof/>
             <w:webHidden/>
           </w:rPr>
-          <w:instrText xml:space="preserve"> PAGEREF _Toc38612671 \h </w:instrText>
+          <w:instrText xml:space="preserve"> PAGEREF _Toc38621753 \h </w:instrText>
         </w:r>
         <w:r>
           <w:rPr>
@@ -2344,7 +2363,7 @@
             <w:noProof/>
             <w:webHidden/>
           </w:rPr>
-          <w:t>27</w:t>
+          <w:t>26</w:t>
         </w:r>
         <w:r>
           <w:rPr>
@@ -2359,8 +2378,9 @@
       <w:pPr>
         <w:pStyle w:val="TOC1"/>
         <w:tabs>
-          <w:tab w:val="right" w:leader="dot" w:pos="9016"/>
+          <w:tab w:val="right" w:leader="dot" w:pos="9061"/>
         </w:tabs>
+        <w:spacing w:line="360" w:lineRule="auto"/>
         <w:rPr>
           <w:rFonts w:asciiTheme="minorHAnsi" w:eastAsiaTheme="minorEastAsia" w:hAnsiTheme="minorHAnsi" w:cstheme="minorBidi"/>
           <w:noProof/>
@@ -2369,7 +2389,7 @@
           <w:lang w:val="en-US" w:eastAsia="en-US"/>
         </w:rPr>
       </w:pPr>
-      <w:hyperlink w:anchor="_Toc38612672" w:history="1">
+      <w:hyperlink w:anchor="_Toc38621754" w:history="1">
         <w:r>
           <w:rPr>
             <w:rStyle w:val="Hyperlink"/>
@@ -2397,7 +2417,7 @@
             <w:noProof/>
             <w:webHidden/>
           </w:rPr>
-          <w:instrText xml:space="preserve"> PAGEREF _Toc38612672 \h </w:instrText>
+          <w:instrText xml:space="preserve"> PAGEREF _Toc38621754 \h </w:instrText>
         </w:r>
         <w:r>
           <w:rPr>
@@ -2417,7 +2437,7 @@
             <w:noProof/>
             <w:webHidden/>
           </w:rPr>
-          <w:t>28</w:t>
+          <w:t>27</w:t>
         </w:r>
         <w:r>
           <w:rPr>
@@ -2432,8 +2452,9 @@
       <w:pPr>
         <w:pStyle w:val="TOC1"/>
         <w:tabs>
-          <w:tab w:val="right" w:leader="dot" w:pos="9016"/>
+          <w:tab w:val="right" w:leader="dot" w:pos="9061"/>
         </w:tabs>
+        <w:spacing w:line="360" w:lineRule="auto"/>
         <w:rPr>
           <w:rFonts w:asciiTheme="minorHAnsi" w:eastAsiaTheme="minorEastAsia" w:hAnsiTheme="minorHAnsi" w:cstheme="minorBidi"/>
           <w:noProof/>
@@ -2442,7 +2463,7 @@
           <w:lang w:val="en-US" w:eastAsia="en-US"/>
         </w:rPr>
       </w:pPr>
-      <w:hyperlink w:anchor="_Toc38612673" w:history="1">
+      <w:hyperlink w:anchor="_Toc38621755" w:history="1">
         <w:r>
           <w:rPr>
             <w:rStyle w:val="Hyperlink"/>
@@ -2470,7 +2491,7 @@
             <w:noProof/>
             <w:webHidden/>
           </w:rPr>
-          <w:instrText xml:space="preserve"> PAGEREF _Toc38612673 \h </w:instrText>
+          <w:instrText xml:space="preserve"> PAGEREF _Toc38621755 \h </w:instrText>
         </w:r>
         <w:r>
           <w:rPr>
@@ -2490,7 +2511,7 @@
             <w:noProof/>
             <w:webHidden/>
           </w:rPr>
-          <w:t>29</w:t>
+          <w:t>28</w:t>
         </w:r>
         <w:r>
           <w:rPr>
@@ -2505,8 +2526,9 @@
       <w:pPr>
         <w:pStyle w:val="TOC1"/>
         <w:tabs>
-          <w:tab w:val="right" w:leader="dot" w:pos="9016"/>
+          <w:tab w:val="right" w:leader="dot" w:pos="9061"/>
         </w:tabs>
+        <w:spacing w:line="360" w:lineRule="auto"/>
         <w:rPr>
           <w:rFonts w:asciiTheme="minorHAnsi" w:eastAsiaTheme="minorEastAsia" w:hAnsiTheme="minorHAnsi" w:cstheme="minorBidi"/>
           <w:noProof/>
@@ -2515,7 +2537,7 @@
           <w:lang w:val="en-US" w:eastAsia="en-US"/>
         </w:rPr>
       </w:pPr>
-      <w:hyperlink w:anchor="_Toc38612674" w:history="1">
+      <w:hyperlink w:anchor="_Toc38621756" w:history="1">
         <w:r>
           <w:rPr>
             <w:rStyle w:val="Hyperlink"/>
@@ -2543,7 +2565,7 @@
             <w:noProof/>
             <w:webHidden/>
           </w:rPr>
-          <w:instrText xml:space="preserve"> PAGEREF _Toc38612674 \h </w:instrText>
+          <w:instrText xml:space="preserve"> PAGEREF _Toc38621756 \h </w:instrText>
         </w:r>
         <w:r>
           <w:rPr>
@@ -2563,7 +2585,7 @@
             <w:noProof/>
             <w:webHidden/>
           </w:rPr>
-          <w:t>30</w:t>
+          <w:t>29</w:t>
         </w:r>
         <w:r>
           <w:rPr>
@@ -2641,7 +2663,7 @@
       <w:pPr>
         <w:pStyle w:val="nodaasvirsraksts"/>
       </w:pPr>
-      <w:bookmarkStart w:id="0" w:name="_Toc38612652"/>
+      <w:bookmarkStart w:id="0" w:name="_Toc38621734"/>
       <w:r>
         <w:lastRenderedPageBreak/>
         <w:t>IEVADS</w:t>
@@ -2678,7 +2700,7 @@
         </w:numPr>
         <w:ind w:left="426"/>
       </w:pPr>
-      <w:bookmarkStart w:id="1" w:name="_Toc38612653"/>
+      <w:bookmarkStart w:id="1" w:name="_Toc38621735"/>
       <w:r>
         <w:t>[..teorētiskā daļa..]</w:t>
       </w:r>
@@ -2712,7 +2734,7 @@
         </w:numPr>
         <w:ind w:left="426"/>
       </w:pPr>
-      <w:bookmarkStart w:id="2" w:name="_Toc38612654"/>
+      <w:bookmarkStart w:id="2" w:name="_Toc38621736"/>
       <w:r>
         <w:lastRenderedPageBreak/>
         <w:t>evolūcijas apstrādes mehānisma izstrāde</w:t>
@@ -2838,7 +2860,7 @@
         </w:numPr>
         <w:ind w:left="1276" w:hanging="709"/>
       </w:pPr>
-      <w:bookmarkStart w:id="3" w:name="_Toc38612655"/>
+      <w:bookmarkStart w:id="3" w:name="_Toc38621737"/>
       <w:r>
         <w:t>Evolūcijas apstrādes metadati un to glabāšana</w:t>
       </w:r>
@@ -3245,8 +3267,8 @@
         </w:numPr>
         <w:ind w:left="1843"/>
       </w:pPr>
-      <w:bookmarkStart w:id="5" w:name="_Toc38612656"/>
-      <w:bookmarkStart w:id="6" w:name="_Ref38617327"/>
+      <w:bookmarkStart w:id="5" w:name="_Ref38617327"/>
+      <w:bookmarkStart w:id="6" w:name="_Toc38621738"/>
       <w:r>
         <w:lastRenderedPageBreak/>
         <w:t>Izmaiņu adaptācijas scenāriji un operācijas</w:t>
@@ -5568,8 +5590,8 @@
         </w:numPr>
         <w:ind w:left="1843" w:hanging="709"/>
       </w:pPr>
-      <w:bookmarkStart w:id="10" w:name="_Toc38612657"/>
-      <w:bookmarkStart w:id="11" w:name="_Ref38617328"/>
+      <w:bookmarkStart w:id="10" w:name="_Ref38617328"/>
+      <w:bookmarkStart w:id="11" w:name="_Toc38621739"/>
       <w:r>
         <w:t>Izmaiņu adaptācijas scenāriju zarošanās nosacījumi</w:t>
       </w:r>
@@ -7631,8 +7653,8 @@
         </w:numPr>
         <w:ind w:left="1843" w:hanging="709"/>
       </w:pPr>
-      <w:bookmarkStart w:id="15" w:name="_Toc38612658"/>
-      <w:bookmarkStart w:id="16" w:name="_Ref38617330"/>
+      <w:bookmarkStart w:id="15" w:name="_Ref38617330"/>
+      <w:bookmarkStart w:id="16" w:name="_Toc38621740"/>
       <w:r>
         <w:lastRenderedPageBreak/>
         <w:t>Izmaiņu adaptācijas procesa papildus informācija</w:t>
@@ -8394,7 +8416,7 @@
         <w:ind w:left="1276" w:hanging="709"/>
       </w:pPr>
       <w:bookmarkStart w:id="18" w:name="_Ref38537496"/>
-      <w:bookmarkStart w:id="19" w:name="_Toc38612659"/>
+      <w:bookmarkStart w:id="19" w:name="_Toc38621741"/>
       <w:r>
         <w:t>Izmaiņu adaptācijas scenāriji</w:t>
       </w:r>
@@ -8444,7 +8466,7 @@
         </w:numPr>
         <w:ind w:left="1843" w:hanging="709"/>
       </w:pPr>
-      <w:bookmarkStart w:id="20" w:name="_Toc38612660"/>
+      <w:bookmarkStart w:id="20" w:name="_Toc38621742"/>
       <w:r>
         <w:lastRenderedPageBreak/>
         <w:t>Datu maģistrāles līmeņa pievienošana</w:t>
@@ -8643,8 +8665,8 @@
         </w:numPr>
         <w:ind w:left="1843" w:hanging="709"/>
       </w:pPr>
-      <w:bookmarkStart w:id="22" w:name="_Toc38612661"/>
-      <w:bookmarkStart w:id="23" w:name="_Ref38618876"/>
+      <w:bookmarkStart w:id="22" w:name="_Ref38618876"/>
+      <w:bookmarkStart w:id="23" w:name="_Toc38621743"/>
       <w:r>
         <w:lastRenderedPageBreak/>
         <w:t>Datu avota pievienošana</w:t>
@@ -8873,7 +8895,7 @@
         </w:numPr>
         <w:ind w:left="1843" w:hanging="709"/>
       </w:pPr>
-      <w:bookmarkStart w:id="26" w:name="_Toc38612662"/>
+      <w:bookmarkStart w:id="26" w:name="_Toc38621744"/>
       <w:r>
         <w:t>Datu kopas pievienošana</w:t>
       </w:r>
@@ -9082,7 +9104,7 @@
         </w:numPr>
         <w:ind w:left="1843"/>
       </w:pPr>
-      <w:bookmarkStart w:id="28" w:name="_Toc38612663"/>
+      <w:bookmarkStart w:id="28" w:name="_Toc38621745"/>
       <w:r>
         <w:t>Metadatu īpašības pievienošana</w:t>
       </w:r>
@@ -9111,7 +9133,7 @@
         </w:numPr>
         <w:ind w:left="1843"/>
       </w:pPr>
-      <w:bookmarkStart w:id="29" w:name="_Toc38612664"/>
+      <w:bookmarkStart w:id="29" w:name="_Toc38621746"/>
       <w:r>
         <w:t>Datu vienības pievienošana</w:t>
       </w:r>
@@ -9366,8 +9388,8 @@
         </w:numPr>
         <w:ind w:left="1843"/>
       </w:pPr>
-      <w:bookmarkStart w:id="31" w:name="_Toc38612665"/>
-      <w:bookmarkStart w:id="32" w:name="_Ref38619042"/>
+      <w:bookmarkStart w:id="31" w:name="_Ref38619042"/>
+      <w:bookmarkStart w:id="32" w:name="_Toc38621747"/>
       <w:r>
         <w:lastRenderedPageBreak/>
         <w:t>Datu avota dzēšana</w:t>
@@ -9617,7 +9639,7 @@
         </w:numPr>
         <w:ind w:left="1843" w:hanging="729"/>
       </w:pPr>
-      <w:bookmarkStart w:id="34" w:name="_Toc38612666"/>
+      <w:bookmarkStart w:id="34" w:name="_Toc38621748"/>
       <w:r>
         <w:lastRenderedPageBreak/>
         <w:t>Datu maģistrāles līmeņa dzēšana</w:t>
@@ -9876,7 +9898,7 @@
         <w:lastRenderedPageBreak/>
         <w:t xml:space="preserve"> </w:t>
       </w:r>
-      <w:bookmarkStart w:id="36" w:name="_Toc38612667"/>
+      <w:bookmarkStart w:id="36" w:name="_Toc38621749"/>
       <w:r>
         <w:t>Evolūcijas apstrādes funkcionalitāte</w:t>
       </w:r>
@@ -10122,8 +10144,8 @@
         </w:numPr>
         <w:ind w:left="1843"/>
       </w:pPr>
-      <w:bookmarkStart w:id="37" w:name="_Toc38612668"/>
-      <w:bookmarkStart w:id="38" w:name="_Ref38619276"/>
+      <w:bookmarkStart w:id="37" w:name="_Ref38619276"/>
+      <w:bookmarkStart w:id="38" w:name="_Toc38621750"/>
       <w:r>
         <w:t>Pirmreizējā izmaiņas apstrāde</w:t>
       </w:r>
@@ -10700,7 +10722,7 @@
         <w:ind w:left="1843"/>
       </w:pPr>
       <w:bookmarkStart w:id="40" w:name="_Ref38612115"/>
-      <w:bookmarkStart w:id="41" w:name="_Toc38612669"/>
+      <w:bookmarkStart w:id="41" w:name="_Toc38621751"/>
       <w:r>
         <w:lastRenderedPageBreak/>
         <w:t>Scenārija iegūšana</w:t>
@@ -11017,8 +11039,8 @@
         </w:numPr>
         <w:ind w:left="1843"/>
       </w:pPr>
-      <w:bookmarkStart w:id="43" w:name="_Toc38612670"/>
-      <w:bookmarkStart w:id="44" w:name="_Ref38619279"/>
+      <w:bookmarkStart w:id="43" w:name="_Ref38619279"/>
+      <w:bookmarkStart w:id="44" w:name="_Toc38621752"/>
       <w:r>
         <w:lastRenderedPageBreak/>
         <w:t>Scenārija izpilde</w:t>
@@ -11339,16 +11361,6 @@
       <w:r>
         <w:t xml:space="preserve"> blokā. Pēc šī paša principa tiek izsauktas arī procedūras izmaiņu adaptācijas procesa soļu izpildei.</w:t>
       </w:r>
-    </w:p>
-    <w:p>
-      <w:pPr>
-        <w:pStyle w:val="Teksts"/>
-      </w:pPr>
-    </w:p>
-    <w:p>
-      <w:pPr>
-        <w:pStyle w:val="Teksts"/>
-      </w:pPr>
       <w:r>
         <w:br w:type="page"/>
       </w:r>
@@ -11357,7 +11369,7 @@
       <w:pPr>
         <w:pStyle w:val="nodaasvirsraksts"/>
       </w:pPr>
-      <w:bookmarkStart w:id="46" w:name="_Toc38612671"/>
+      <w:bookmarkStart w:id="46" w:name="_Toc38621753"/>
       <w:r>
         <w:lastRenderedPageBreak/>
         <w:t>REZULTĀTI</w:t>
@@ -11387,7 +11399,7 @@
       <w:pPr>
         <w:pStyle w:val="nodaasvirsraksts"/>
       </w:pPr>
-      <w:bookmarkStart w:id="47" w:name="_Toc38612672"/>
+      <w:bookmarkStart w:id="47" w:name="_Toc38621754"/>
       <w:r>
         <w:lastRenderedPageBreak/>
         <w:t>SECINĀJUMI</w:t>
@@ -11417,7 +11429,7 @@
       <w:pPr>
         <w:pStyle w:val="nodaasvirsraksts"/>
       </w:pPr>
-      <w:bookmarkStart w:id="48" w:name="_Toc38612673"/>
+      <w:bookmarkStart w:id="48" w:name="_Toc38621755"/>
       <w:r>
         <w:lastRenderedPageBreak/>
         <w:t>IZMANTOTĀ LITERATŪRA UN AVOTI</w:t>
@@ -11447,7 +11459,7 @@
       <w:pPr>
         <w:pStyle w:val="nodaasvirsraksts"/>
       </w:pPr>
-      <w:bookmarkStart w:id="49" w:name="_Toc38612674"/>
+      <w:bookmarkStart w:id="49" w:name="_Toc38621756"/>
       <w:r>
         <w:lastRenderedPageBreak/>
         <w:t>PIELIKUMI</w:t>
@@ -13658,7 +13670,7 @@
 </file>
 
 <file path=customXml/itemProps1.xml><?xml version="1.0" encoding="utf-8"?>
-<ds:datastoreItem xmlns:ds="http://schemas.openxmlformats.org/officeDocument/2006/customXml" ds:itemID="{C04542D6-0AC7-42E0-9779-42A7D254A0A1}">
+<ds:datastoreItem xmlns:ds="http://schemas.openxmlformats.org/officeDocument/2006/customXml" ds:itemID="{F50B32DD-317C-4BC9-8719-8A4D906C9188}">
   <ds:schemaRefs>
     <ds:schemaRef ds:uri="http://schemas.openxmlformats.org/officeDocument/2006/bibliography"/>
   </ds:schemaRefs>

</xml_diff>